<commit_message>
Fixes remarks of previous pull request
</commit_message>
<xml_diff>
--- a/Tests/Test Data/docx/defaulttabinterval.docx
+++ b/Tests/Test Data/docx/defaulttabinterval.docx
@@ -7,9 +7,13 @@
         <w:defaultTabStop w:val="160"/>
       </w:pPr>
       <w:r>
-        <w:t xml:space="preserve">Default Tab Interval: Lorem ipsum dolor sit amet, consetetur sadipscing elitr, sed diam nonumy eirmod tempor invidunt ut labore et dolore magna aliquyam erat, sed diam voluptua.	At vero eos et accusam et justo duo dolores et ea rebum.	Stet clita kasd gubergren, no sea takimata sanctus est.	Lorem ipsum dolor sit amet, consetetur sadipscing elitr, sed diam nonumy eirmod tempor invidunt ut labore et dolore magna aliquyam erat, sed diam voluptua.	At vero eos et accusam et justo duo dolores et ea rebum.	Stet clita kasd gubergren, no sea takimata sanctus est.	Lorem ipsum dolor sit amet, consetetur sadipscing elitr, sed diam nonumy eirmod tempor invidunt ut labore et dolore magna aliquyam erat, sed diam voluptua.	At vero eos et accusam et justo duo dolores et ea rebum.	Stet clita kasd gubergren, no sea takimata sanctus est.</w:t>
+        <w:t xml:space="preserve">Default Tab Interval Test: Lorem ipsum dolor sit amet, consetetur sadipscing elitr, sed diam nonumy eirmod tempor invidunt ut labore et dolore magna aliquyam erat, sed diam voluptua.	At vero eos et accusam et justo duo dolores et ea rebum.	Stet clita kasd gubergren, no sea takimata sanctus est.	Lorem ipsum dolor sit amet, consetetur sadipscing elitr, sed diam nonumy eirmod tempor invidunt ut labore et dolore magna aliquyam erat, sed diam voluptua.	At vero eos et accusam et justo duo dolores et ea rebum.	Stet clita kasd gubergren, no sea takimata sanctus est.	Lorem ipsum dolor sit amet, consetetur sadipscing elitr, sed diam nonumy eirmod tempor invidunt ut labore et dolore magna aliquyam erat, sed diam voluptua.	At vero eos et accusam et justo duo dolores et ea rebum.	Stet clita kasd gubergren, no sea takimata sanctus est.</w:t>
       </w:r>
     </w:p>
+    <w:sectPr>
+      <w:pgSz w:w="11900" w:h="16840" w:orient="portrait"/>
+      <w:pgMar w:header="720" w:footer="720" w:top="1800" w:left="1440" w:right="1440" w:bottom="1800"/>
+    </w:sectPr>
   </w:body>
 </w:document>
 </file>
</xml_diff>

<commit_message>
Adds support for line breaks and tab stops
</commit_message>
<xml_diff>
--- a/Tests/Test Data/docx/defaulttabinterval.docx
+++ b/Tests/Test Data/docx/defaulttabinterval.docx
@@ -7,7 +7,64 @@
         <w:defaultTabStop w:val="160"/>
       </w:pPr>
       <w:r>
-        <w:t xml:space="preserve">Default Tab Interval Test: Lorem ipsum dolor sit amet, consetetur sadipscing elitr, sed diam nonumy eirmod tempor invidunt ut labore et dolore magna aliquyam erat, sed diam voluptua.	At vero eos et accusam et justo duo dolores et ea rebum.	Stet clita kasd gubergren, no sea takimata sanctus est.	Lorem ipsum dolor sit amet, consetetur sadipscing elitr, sed diam nonumy eirmod tempor invidunt ut labore et dolore magna aliquyam erat, sed diam voluptua.	At vero eos et accusam et justo duo dolores et ea rebum.	Stet clita kasd gubergren, no sea takimata sanctus est.	Lorem ipsum dolor sit amet, consetetur sadipscing elitr, sed diam nonumy eirmod tempor invidunt ut labore et dolore magna aliquyam erat, sed diam voluptua.	At vero eos et accusam et justo duo dolores et ea rebum.	Stet clita kasd gubergren, no sea takimata sanctus est.</w:t>
+        <w:t xml:space="preserve">Default Tab Interval Test:</w:t>
+      </w:r>
+      <w:r>
+        <w:tab/>
+      </w:r>
+      <w:r>
+        <w:tab/>
+      </w:r>
+      <w:r>
+        <w:t xml:space="preserve">Lorem ipsum dolor sit amet, consetetur sadipscing elitr, sed diam nonumy eirmod tempor invidunt ut labore et dolore magna aliquyam erat, sed diam voluptua.</w:t>
+      </w:r>
+      <w:r>
+        <w:tab/>
+      </w:r>
+      <w:r>
+        <w:t xml:space="preserve">At vero eos et accusam et justo duo dolores et ea rebum.</w:t>
+      </w:r>
+      <w:r>
+        <w:tab/>
+      </w:r>
+      <w:r>
+        <w:t xml:space="preserve">Stet clita kasd gubergren, no sea takimata sanctus est.</w:t>
+      </w:r>
+      <w:r>
+        <w:tab/>
+      </w:r>
+      <w:r>
+        <w:t xml:space="preserve">Lorem ipsum dolor sit amet, consetetur sadipscing elitr, sed diam nonumy eirmod tempor invidunt ut labore et dolore magna aliquyam erat, sed diam voluptua.</w:t>
+      </w:r>
+      <w:r>
+        <w:tab/>
+      </w:r>
+      <w:r>
+        <w:t xml:space="preserve">At vero eos et accusam et justo duo dolores et ea rebum.</w:t>
+      </w:r>
+      <w:r>
+        <w:tab/>
+      </w:r>
+      <w:r>
+        <w:t xml:space="preserve">Stet clita kasd gubergren, no sea takimata sanctus est.</w:t>
+      </w:r>
+      <w:r>
+        <w:tab/>
+      </w:r>
+      <w:r>
+        <w:t xml:space="preserve">Lorem ipsum dolor sit amet, consetetur sadipscing elitr, sed diam nonumy eirmod tempor invidunt ut labore et dolore magna aliquyam erat, sed diam voluptua.</w:t>
+      </w:r>
+      <w:r>
+        <w:tab/>
+      </w:r>
+      <w:r>
+        <w:t xml:space="preserve">At vero eos et accusam et justo duo dolores et ea rebum.</w:t>
+      </w:r>
+      <w:r>
+        <w:tab/>
+      </w:r>
+      <w:r>
+        <w:t xml:space="preserve">Stet clita kasd gubergren, no sea takimata sanctus est.</w:t>
       </w:r>
     </w:p>
     <w:sectPr>

</xml_diff>